<commit_message>
Update Final Project Report 1.docx
</commit_message>
<xml_diff>
--- a/Final Project Report 1.docx
+++ b/Final Project Report 1.docx
@@ -848,6 +848,70 @@
         </w:rPr>
         <w:t>Bangladesh</w:t>
       </w:r>
+    </w:p>
+    <w:p>
+      <w:pPr>
+        <w:pStyle w:val="4"/>
+        <w:keepNext w:val="0"/>
+        <w:keepLines w:val="0"/>
+        <w:pageBreakBefore w:val="0"/>
+        <w:widowControl/>
+        <w:kinsoku/>
+        <w:wordWrap/>
+        <w:overflowPunct/>
+        <w:topLinePunct w:val="0"/>
+        <w:autoSpaceDE/>
+        <w:autoSpaceDN/>
+        <w:bidi w:val="0"/>
+        <w:adjustRightInd/>
+        <w:snapToGrid/>
+        <w:spacing w:after="0" w:afterLines="20"/>
+        <w:jc w:val="center"/>
+        <w:textAlignment w:val="auto"/>
+        <w:rPr>
+          <w:rFonts w:hint="default" w:ascii="Times New Roman" w:hAnsi="Times New Roman" w:cs="Times New Roman"/>
+          <w:sz w:val="32"/>
+          <w:szCs w:val="36"/>
+          <w:lang w:val="en-US"/>
+        </w:rPr>
+      </w:pPr>
+      <w:r>
+        <w:rPr>
+          <w:rFonts w:hint="default" w:ascii="Times New Roman" w:hAnsi="Times New Roman" w:cs="Times New Roman"/>
+          <w:sz w:val="32"/>
+          <w:szCs w:val="36"/>
+          <w:lang w:val="en-US"/>
+        </w:rPr>
+        <w:t>kgjhghj</w:t>
+      </w:r>
+      <w:bookmarkStart w:id="0" w:name="_GoBack"/>
+      <w:bookmarkEnd w:id="0"/>
+    </w:p>
+    <w:p>
+      <w:pPr>
+        <w:pStyle w:val="4"/>
+        <w:keepNext w:val="0"/>
+        <w:keepLines w:val="0"/>
+        <w:pageBreakBefore w:val="0"/>
+        <w:widowControl/>
+        <w:kinsoku/>
+        <w:wordWrap/>
+        <w:overflowPunct/>
+        <w:topLinePunct w:val="0"/>
+        <w:autoSpaceDE/>
+        <w:autoSpaceDN/>
+        <w:bidi w:val="0"/>
+        <w:adjustRightInd/>
+        <w:snapToGrid/>
+        <w:spacing w:after="0" w:afterLines="20"/>
+        <w:jc w:val="center"/>
+        <w:textAlignment w:val="auto"/>
+        <w:rPr>
+          <w:rFonts w:hint="default" w:ascii="Times New Roman" w:hAnsi="Times New Roman" w:cs="Times New Roman"/>
+          <w:sz w:val="32"/>
+          <w:szCs w:val="36"/>
+        </w:rPr>
+      </w:pPr>
     </w:p>
     <w:sectPr>
       <w:cols w:space="0" w:num="1"/>
@@ -957,7 +1021,7 @@
     <w:lsdException w:qFormat="1" w:unhideWhenUsed="0" w:uiPriority="0" w:semiHidden="0" w:name="Strong"/>
     <w:lsdException w:qFormat="1" w:unhideWhenUsed="0" w:uiPriority="0" w:semiHidden="0" w:name="Emphasis"/>
     <w:lsdException w:unhideWhenUsed="0" w:uiPriority="0" w:semiHidden="0" w:name="Document Map"/>
-    <w:lsdException w:unhideWhenUsed="0" w:uiPriority="0" w:semiHidden="0" w:name="Plain Text"/>
+    <w:lsdException w:qFormat="1" w:unhideWhenUsed="0" w:uiPriority="0" w:semiHidden="0" w:name="Plain Text"/>
     <w:lsdException w:unhideWhenUsed="0" w:uiPriority="0" w:semiHidden="0" w:name="E-mail Signature"/>
     <w:lsdException w:unhideWhenUsed="0" w:uiPriority="0" w:semiHidden="0" w:name="Normal (Web)"/>
     <w:lsdException w:unhideWhenUsed="0" w:uiPriority="0" w:semiHidden="0" w:name="HTML Acronym"/>
@@ -1147,6 +1211,7 @@
   <w:style w:type="paragraph" w:styleId="4">
     <w:name w:val="Plain Text"/>
     <w:basedOn w:val="1"/>
+    <w:qFormat/>
     <w:uiPriority w:val="0"/>
     <w:rPr>
       <w:rFonts w:ascii="SimSun" w:hAnsi="Courier New" w:cs="Courier New"/>

</xml_diff>